<commit_message>
Added text doc for git workflow
</commit_message>
<xml_diff>
--- a/git_text/Assignment.docx
+++ b/git_text/Assignment.docx
@@ -41,21 +41,7 @@
         <w:rPr>
           <w:lang w:val="en-GB"/>
         </w:rPr>
-        <w:t xml:space="preserve">Initialized local repository in the </w:t>
-      </w:r>
-      <w:proofErr w:type="spellStart"/>
-      <w:r>
-        <w:rPr>
-          <w:lang w:val="en-GB"/>
-        </w:rPr>
-        <w:t>TaskApp</w:t>
-      </w:r>
-      <w:proofErr w:type="spellEnd"/>
-      <w:r>
-        <w:rPr>
-          <w:lang w:val="en-GB"/>
-        </w:rPr>
-        <w:t xml:space="preserve"> directory with the command</w:t>
+        <w:t>Initialized local repository in the TaskApp directory with the command</w:t>
       </w:r>
     </w:p>
     <w:p>
@@ -73,18 +59,8 @@
           <w:iCs/>
           <w:lang w:val="en-GB"/>
         </w:rPr>
-        <w:t xml:space="preserve">git </w:t>
-      </w:r>
-      <w:proofErr w:type="spellStart"/>
-      <w:r>
-        <w:rPr>
-          <w:i/>
-          <w:iCs/>
-          <w:lang w:val="en-GB"/>
-        </w:rPr>
-        <w:t>init</w:t>
-      </w:r>
-      <w:proofErr w:type="spellEnd"/>
+        <w:t>git init</w:t>
+      </w:r>
     </w:p>
     <w:p>
       <w:pPr>
@@ -136,27 +112,9 @@
           <w:iCs/>
           <w:lang w:val="en-GB"/>
         </w:rPr>
-        <w:t>remote set-</w:t>
-      </w:r>
-      <w:proofErr w:type="spellStart"/>
-      <w:r>
-        <w:rPr>
-          <w:i/>
-          <w:iCs/>
-          <w:lang w:val="en-GB"/>
-        </w:rPr>
-        <w:t>url</w:t>
-      </w:r>
-      <w:proofErr w:type="spellEnd"/>
-      <w:r>
-        <w:rPr>
-          <w:i/>
-          <w:iCs/>
-          <w:lang w:val="en-GB"/>
-        </w:rPr>
-        <w:t xml:space="preserve"> origin </w:t>
-      </w:r>
-      <w:hyperlink r:id="rId7" w:history="1">
+        <w:t xml:space="preserve">remote set-url origin </w:t>
+      </w:r>
+      <w:hyperlink r:id="rId8" w:history="1">
         <w:r>
           <w:rPr>
             <w:rStyle w:val="Hyperlink"/>
@@ -287,21 +245,7 @@
         <w:rPr>
           <w:lang w:val="en-GB"/>
         </w:rPr>
-        <w:t xml:space="preserve">ommit my </w:t>
-      </w:r>
-      <w:proofErr w:type="gramStart"/>
-      <w:r>
-        <w:rPr>
-          <w:lang w:val="en-GB"/>
-        </w:rPr>
-        <w:t>files(</w:t>
-      </w:r>
-      <w:proofErr w:type="gramEnd"/>
-      <w:r>
-        <w:rPr>
-          <w:lang w:val="en-GB"/>
-        </w:rPr>
-        <w:t>indicating I’m ready to send changes) before pushing to the remote repository.</w:t>
+        <w:t>ommit my files(indicating I’m ready to send changes) before pushing to the remote repository.</w:t>
       </w:r>
     </w:p>
     <w:p>
@@ -375,16 +319,8 @@
         <w:rPr>
           <w:lang w:val="en-GB"/>
         </w:rPr>
-        <w:t xml:space="preserve">to track the state of my repository and the commit history </w:t>
-      </w:r>
-      <w:proofErr w:type="spellStart"/>
-      <w:r>
-        <w:rPr>
-          <w:lang w:val="en-GB"/>
-        </w:rPr>
-        <w:t>e.g</w:t>
-      </w:r>
-      <w:proofErr w:type="spellEnd"/>
+        <w:t>to track the state of my repository and the commit history e.g</w:t>
+      </w:r>
     </w:p>
     <w:p>
       <w:pPr>
@@ -453,6 +389,66 @@
     <w:p>
       <w:pPr>
         <w:pStyle w:val="ListParagraph"/>
+        <w:rPr>
+          <w:b/>
+          <w:bCs/>
+          <w:lang w:val="en-GB"/>
+        </w:rPr>
+      </w:pPr>
+      <w:r>
+        <w:rPr>
+          <w:b/>
+          <w:bCs/>
+          <w:lang w:val="en-GB"/>
+        </w:rPr>
+        <w:t xml:space="preserve">    Mailing functionality for successful registration and connection to database recording users.Along with catalogue page for courses</w:t>
+      </w:r>
+      <w:r>
+        <w:rPr>
+          <w:b/>
+          <w:bCs/>
+          <w:lang w:val="en-GB"/>
+        </w:rPr>
+        <w:t xml:space="preserve"> </w:t>
+      </w:r>
+    </w:p>
+    <w:p>
+      <w:pPr>
+        <w:pStyle w:val="ListParagraph"/>
+        <w:rPr>
+          <w:b/>
+          <w:bCs/>
+          <w:lang w:val="en-GB"/>
+        </w:rPr>
+      </w:pPr>
+    </w:p>
+    <w:p>
+      <w:pPr>
+        <w:pStyle w:val="ListParagraph"/>
+        <w:numPr>
+          <w:ilvl w:val="0"/>
+          <w:numId w:val="1"/>
+        </w:numPr>
+        <w:rPr>
+          <w:b/>
+          <w:bCs/>
+          <w:lang w:val="en-GB"/>
+        </w:rPr>
+      </w:pPr>
+      <w:r>
+        <w:rPr>
+          <w:lang w:val="en-GB"/>
+        </w:rPr>
+        <w:t>The schema to my database file is located in the database directory.</w:t>
+      </w:r>
+    </w:p>
+    <w:p>
+      <w:pPr>
+        <w:pStyle w:val="ListParagraph"/>
+        <w:numPr>
+          <w:ilvl w:val="0"/>
+          <w:numId w:val="1"/>
+        </w:numPr>
         <w:rPr>
           <w:b/>
           <w:bCs/>
@@ -463,68 +459,103 @@
       </w:pPr>
       <w:r>
         <w:rPr>
+          <w:lang w:val="en-GB"/>
+        </w:rPr>
+        <w:lastRenderedPageBreak/>
+        <w:t>The picture to my database view of registered users is demonstrated below:</w:t>
+      </w:r>
+      <w:r>
+        <w:rPr>
           <w:b/>
           <w:bCs/>
-          <w:lang w:val="en-GB"/>
-        </w:rPr>
-        <w:t xml:space="preserve">    Mailing functionality for successful registration and connection to database recording </w:t>
-      </w:r>
-      <w:proofErr w:type="spellStart"/>
-      <w:proofErr w:type="gramStart"/>
-      <w:r>
-        <w:rPr>
-          <w:b/>
-          <w:bCs/>
-          <w:lang w:val="en-GB"/>
-        </w:rPr>
-        <w:t>users.Along</w:t>
-      </w:r>
-      <w:proofErr w:type="spellEnd"/>
-      <w:proofErr w:type="gramEnd"/>
-      <w:r>
-        <w:rPr>
-          <w:b/>
-          <w:bCs/>
-          <w:lang w:val="en-GB"/>
-        </w:rPr>
-        <w:t xml:space="preserve"> with catalogue page for courses</w:t>
-      </w:r>
-      <w:r>
-        <w:rPr>
-          <w:b/>
-          <w:bCs/>
-          <w:lang w:val="en-GB"/>
-        </w:rPr>
-        <w:t xml:space="preserve"> </w:t>
-      </w:r>
-    </w:p>
-    <w:p>
-      <w:pPr>
-        <w:rPr>
           <w:i/>
           <w:iCs/>
           <w:lang w:val="en-GB"/>
         </w:rPr>
-      </w:pPr>
-      <w:r>
-        <w:rPr>
-          <w:i/>
-          <w:iCs/>
+        <w:drawing>
+          <wp:inline distT="0" distB="0" distL="0" distR="0" wp14:anchorId="28DC2493" wp14:editId="044EEDBB">
+            <wp:extent cx="5731510" cy="2867660"/>
+            <wp:effectExtent l="0" t="0" r="2540" b="8890"/>
+            <wp:docPr id="974231817" name="Picture 1"/>
+            <wp:cNvGraphicFramePr>
+              <a:graphicFrameLocks xmlns:a="http://schemas.openxmlformats.org/drawingml/2006/main" noChangeAspect="1"/>
+            </wp:cNvGraphicFramePr>
+            <a:graphic xmlns:a="http://schemas.openxmlformats.org/drawingml/2006/main">
+              <a:graphicData uri="http://schemas.openxmlformats.org/drawingml/2006/picture">
+                <pic:pic xmlns:pic="http://schemas.openxmlformats.org/drawingml/2006/picture">
+                  <pic:nvPicPr>
+                    <pic:cNvPr id="974231817" name=""/>
+                    <pic:cNvPicPr/>
+                  </pic:nvPicPr>
+                  <pic:blipFill>
+                    <a:blip r:embed="rId9"/>
+                    <a:stretch>
+                      <a:fillRect/>
+                    </a:stretch>
+                  </pic:blipFill>
+                  <pic:spPr>
+                    <a:xfrm>
+                      <a:off x="0" y="0"/>
+                      <a:ext cx="5731510" cy="2867660"/>
+                    </a:xfrm>
+                    <a:prstGeom prst="rect">
+                      <a:avLst/>
+                    </a:prstGeom>
+                  </pic:spPr>
+                </pic:pic>
+              </a:graphicData>
+            </a:graphic>
+          </wp:inline>
+        </w:drawing>
+      </w:r>
+    </w:p>
+    <w:p>
+      <w:pPr>
+        <w:pStyle w:val="Caption"/>
+        <w:rPr>
+          <w:i w:val="0"/>
+          <w:iCs w:val="0"/>
+          <w:lang w:val="en-GB"/>
+        </w:rPr>
+      </w:pPr>
+      <w:r>
+        <w:rPr>
           <w:lang w:val="en-GB"/>
         </w:rPr>
         <w:t xml:space="preserve"> </w:t>
       </w:r>
       <w:r>
         <w:rPr>
-          <w:i/>
-          <w:iCs/>
-          <w:lang w:val="en-GB"/>
-        </w:rPr>
-        <w:t xml:space="preserve">                          </w:t>
+          <w:lang w:val="en-GB"/>
+        </w:rPr>
+        <w:t xml:space="preserve">  </w:t>
+      </w:r>
+      <w:r>
+        <w:t xml:space="preserve">Figure </w:t>
+      </w:r>
+      <w:fldSimple w:instr=" SEQ Figure \* ARABIC ">
+        <w:r>
+          <w:rPr>
+            <w:noProof/>
+          </w:rPr>
+          <w:t>1</w:t>
+        </w:r>
+      </w:fldSimple>
+      <w:r>
+        <w:rPr>
+          <w:lang w:val="en-GB"/>
+        </w:rPr>
+        <w:t>: User's database</w:t>
+      </w:r>
+      <w:r>
+        <w:rPr>
+          <w:lang w:val="en-GB"/>
+        </w:rPr>
+        <w:t xml:space="preserve">                        </w:t>
       </w:r>
     </w:p>
     <w:sectPr>
-      <w:headerReference w:type="default" r:id="rId8"/>
+      <w:headerReference w:type="default" r:id="rId10"/>
       <w:pgSz w:w="11906" w:h="16838"/>
       <w:pgMar w:top="1440" w:right="1440" w:bottom="1440" w:left="1440" w:header="708" w:footer="708" w:gutter="0"/>
       <w:cols w:space="708"/>
@@ -616,7 +647,7 @@
   <w:abstractNum w:abstractNumId="0" w15:restartNumberingAfterBreak="0">
     <w:nsid w:val="18EE1D7B"/>
     <w:multiLevelType w:val="hybridMultilevel"/>
-    <w:tmpl w:val="56380C94"/>
+    <w:tmpl w:val="970E664A"/>
     <w:lvl w:ilvl="0" w:tplc="20000001">
       <w:start w:val="1"/>
       <w:numFmt w:val="bullet"/>
@@ -1716,6 +1747,25 @@
       <w:shd w:val="clear" w:color="auto" w:fill="E1DFDD"/>
     </w:rPr>
   </w:style>
+  <w:style w:type="paragraph" w:styleId="Caption">
+    <w:name w:val="caption"/>
+    <w:basedOn w:val="Normal"/>
+    <w:next w:val="Normal"/>
+    <w:uiPriority w:val="35"/>
+    <w:unhideWhenUsed/>
+    <w:qFormat/>
+    <w:rsid w:val="00B70EFF"/>
+    <w:pPr>
+      <w:spacing w:after="200" w:line="240" w:lineRule="auto"/>
+    </w:pPr>
+    <w:rPr>
+      <w:i/>
+      <w:iCs/>
+      <w:color w:val="0E2841" w:themeColor="text2"/>
+      <w:sz w:val="18"/>
+      <w:szCs w:val="18"/>
+    </w:rPr>
+  </w:style>
 </w:styles>
 </file>
 
@@ -2012,4 +2062,16 @@
     </a:ext>
   </a:extLst>
 </a:theme>
+</file>
+
+<file path=customXml/item1.xml><?xml version="1.0" encoding="utf-8"?>
+<b:Sources xmlns:b="http://schemas.openxmlformats.org/officeDocument/2006/bibliography" xmlns="http://schemas.openxmlformats.org/officeDocument/2006/bibliography" SelectedStyle="\APASixthEditionOfficeOnline.xsl" StyleName="APA" Version="6"/>
+</file>
+
+<file path=customXml/itemProps1.xml><?xml version="1.0" encoding="utf-8"?>
+<ds:datastoreItem xmlns:ds="http://schemas.openxmlformats.org/officeDocument/2006/customXml" ds:itemID="{71A2A1CD-89D2-4D39-819F-2426930A3C07}">
+  <ds:schemaRefs>
+    <ds:schemaRef ds:uri="http://schemas.openxmlformats.org/officeDocument/2006/bibliography"/>
+  </ds:schemaRefs>
+</ds:datastoreItem>
 </file>
</xml_diff>